<commit_message>
cek ada error lagi?
</commit_message>
<xml_diff>
--- a/public/templates/template_surat_peminjaman.docx
+++ b/public/templates/template_surat_peminjaman.docx
@@ -1,6 +1,6 @@
 
 <file path=word/document.xml><?xml version="1.0" encoding="utf-8"?>
-<w:document xmlns:wpc="http://schemas.microsoft.com/office/word/2010/wordprocessingCanvas" xmlns:cx="http://schemas.microsoft.com/office/drawing/2014/chartex" xmlns:cx1="http://schemas.microsoft.com/office/drawing/2015/9/8/chartex" xmlns:cx2="http://schemas.microsoft.com/office/drawing/2015/10/21/chartex" xmlns:cx3="http://schemas.microsoft.com/office/drawing/2016/5/9/chartex" xmlns:cx4="http://schemas.microsoft.com/office/drawing/2016/5/10/chartex" xmlns:cx5="http://schemas.microsoft.com/office/drawing/2016/5/11/chartex" xmlns:cx6="http://schemas.microsoft.com/office/drawing/2016/5/12/chartex" xmlns:cx7="http://schemas.microsoft.com/office/drawing/2016/5/13/chartex" xmlns:cx8="http://schemas.microsoft.com/office/drawing/2016/5/14/chartex" xmlns:mc="http://schemas.openxmlformats.org/markup-compatibility/2006" xmlns:aink="http://schemas.microsoft.com/office/drawing/2016/ink" xmlns:am3d="http://schemas.microsoft.com/office/drawing/2017/model3d" xmlns:o="urn:schemas-microsoft-com:office:office" xmlns:oel="http://schemas.microsoft.com/office/2019/extlst" xmlns:r="http://schemas.openxmlformats.org/officeDocument/2006/relationships" xmlns:m="http://schemas.openxmlformats.org/officeDocument/2006/math" xmlns:v="urn:schemas-microsoft-com:vml" xmlns:wp14="http://schemas.microsoft.com/office/word/2010/wordprocessingDrawing" xmlns:wp="http://schemas.openxmlformats.org/drawingml/2006/wordprocessingDrawing" xmlns:w10="urn:schemas-microsoft-com:office:word" xmlns:w="http://schemas.openxmlformats.org/wordprocessingml/2006/main" xmlns:w14="http://schemas.microsoft.com/office/word/2010/wordml" xmlns:w15="http://schemas.microsoft.com/office/word/2012/wordml" xmlns:w16cex="http://schemas.microsoft.com/office/word/2018/wordml/cex" xmlns:w16cid="http://schemas.microsoft.com/office/word/2016/wordml/cid" xmlns:w16="http://schemas.microsoft.com/office/word/2018/wordml" xmlns:w16du="http://schemas.microsoft.com/office/word/2023/wordml/word16du" xmlns:w16sdtdh="http://schemas.microsoft.com/office/word/2020/wordml/sdtdatahash" xmlns:w16se="http://schemas.microsoft.com/office/word/2015/wordml/symex" xmlns:wpg="http://schemas.microsoft.com/office/word/2010/wordprocessingGroup" xmlns:wpi="http://schemas.microsoft.com/office/word/2010/wordprocessingInk" xmlns:wne="http://schemas.microsoft.com/office/word/2006/wordml" xmlns:wps="http://schemas.microsoft.com/office/word/2010/wordprocessingShape" mc:Ignorable="w14 w15 w16se w16cid w16 w16cex w16sdtdh w16du wp14">
+<w:document xmlns:wpc="http://schemas.microsoft.com/office/word/2010/wordprocessingCanvas" xmlns:cx="http://schemas.microsoft.com/office/drawing/2014/chartex" xmlns:cx1="http://schemas.microsoft.com/office/drawing/2015/9/8/chartex" xmlns:cx2="http://schemas.microsoft.com/office/drawing/2015/10/21/chartex" xmlns:cx3="http://schemas.microsoft.com/office/drawing/2016/5/9/chartex" xmlns:cx4="http://schemas.microsoft.com/office/drawing/2016/5/10/chartex" xmlns:cx5="http://schemas.microsoft.com/office/drawing/2016/5/11/chartex" xmlns:cx6="http://schemas.microsoft.com/office/drawing/2016/5/12/chartex" xmlns:cx7="http://schemas.microsoft.com/office/drawing/2016/5/13/chartex" xmlns:cx8="http://schemas.microsoft.com/office/drawing/2016/5/14/chartex" xmlns:mc="http://schemas.openxmlformats.org/markup-compatibility/2006" xmlns:aink="http://schemas.microsoft.com/office/drawing/2016/ink" xmlns:am3d="http://schemas.microsoft.com/office/drawing/2017/model3d" xmlns:o="urn:schemas-microsoft-com:office:office" xmlns:oel="http://schemas.microsoft.com/office/2019/extlst" xmlns:r="http://schemas.openxmlformats.org/officeDocument/2006/relationships" xmlns:m="http://schemas.openxmlformats.org/officeDocument/2006/math" xmlns:v="urn:schemas-microsoft-com:vml" xmlns:wp14="http://schemas.microsoft.com/office/word/2010/wordprocessingDrawing" xmlns:wp="http://schemas.openxmlformats.org/drawingml/2006/wordprocessingDrawing" xmlns:w10="urn:schemas-microsoft-com:office:word" xmlns:w="http://schemas.openxmlformats.org/wordprocessingml/2006/main" xmlns:w14="http://schemas.microsoft.com/office/word/2010/wordml" xmlns:w15="http://schemas.microsoft.com/office/word/2012/wordml" xmlns:w16cex="http://schemas.microsoft.com/office/word/2018/wordml/cex" xmlns:w16cid="http://schemas.microsoft.com/office/word/2016/wordml/cid" xmlns:w16="http://schemas.microsoft.com/office/word/2018/wordml" xmlns:w16sdtdh="http://schemas.microsoft.com/office/word/2020/wordml/sdtdatahash" xmlns:w16se="http://schemas.microsoft.com/office/word/2015/wordml/symex" xmlns:wpg="http://schemas.microsoft.com/office/word/2010/wordprocessingGroup" xmlns:wpi="http://schemas.microsoft.com/office/word/2010/wordprocessingInk" xmlns:wne="http://schemas.microsoft.com/office/word/2006/wordml" xmlns:wps="http://schemas.microsoft.com/office/word/2010/wordprocessingShape" mc:Ignorable="w14 w15 w16se w16cid w16 w16cex w16sdtdh wp14">
   <w:body>
     <w:p>
       <w:pPr>
@@ -50,7 +50,6 @@
           <w:szCs w:val="24"/>
         </w:rPr>
       </w:pPr>
-      <w:proofErr w:type="spellStart"/>
       <w:r>
         <w:rPr>
           <w:rFonts w:ascii="Times New Roman" w:eastAsia="Times New Roman" w:hAnsi="Times New Roman" w:cs="Times New Roman"/>
@@ -59,7 +58,6 @@
         </w:rPr>
         <w:t>Nomor</w:t>
       </w:r>
-      <w:proofErr w:type="spellEnd"/>
       <w:r>
         <w:rPr>
           <w:rFonts w:ascii="Times New Roman" w:eastAsia="Times New Roman" w:hAnsi="Times New Roman" w:cs="Times New Roman"/>
@@ -472,7 +470,61 @@
           <w:szCs w:val="24"/>
           <w:lang w:val="nn-NO"/>
         </w:rPr>
-        <w:t>{tanggal}</w:t>
+        <w:t>{tanggal</w:t>
+      </w:r>
+      <w:r>
+        <w:rPr>
+          <w:rFonts w:ascii="Times New Roman" w:eastAsia="Times New Roman" w:hAnsi="Times New Roman" w:cs="Times New Roman"/>
+          <w:sz w:val="24"/>
+          <w:szCs w:val="24"/>
+          <w:lang w:val="nn-NO"/>
+        </w:rPr>
+        <w:t>Mulai</w:t>
+      </w:r>
+      <w:r>
+        <w:rPr>
+          <w:rFonts w:ascii="Times New Roman" w:eastAsia="Times New Roman" w:hAnsi="Times New Roman" w:cs="Times New Roman"/>
+          <w:sz w:val="24"/>
+          <w:szCs w:val="24"/>
+          <w:lang w:val="nn-NO"/>
+        </w:rPr>
+        <w:t>}</w:t>
+      </w:r>
+      <w:r>
+        <w:rPr>
+          <w:rFonts w:ascii="Times New Roman" w:eastAsia="Times New Roman" w:hAnsi="Times New Roman" w:cs="Times New Roman"/>
+          <w:sz w:val="24"/>
+          <w:szCs w:val="24"/>
+          <w:lang w:val="nn-NO"/>
+        </w:rPr>
+        <w:t>-</w:t>
+      </w:r>
+      <w:r>
+        <w:rPr>
+          <w:rFonts w:ascii="Times New Roman" w:eastAsia="Times New Roman" w:hAnsi="Times New Roman" w:cs="Times New Roman"/>
+          <w:sz w:val="24"/>
+          <w:szCs w:val="24"/>
+          <w:lang w:val="nn-NO"/>
+        </w:rPr>
+        <w:t>{tanggal</w:t>
+      </w:r>
+      <w:r>
+        <w:rPr>
+          <w:rFonts w:ascii="Times New Roman" w:eastAsia="Times New Roman" w:hAnsi="Times New Roman" w:cs="Times New Roman"/>
+          <w:sz w:val="24"/>
+          <w:szCs w:val="24"/>
+          <w:lang w:val="nn-NO"/>
+        </w:rPr>
+        <w:t>Selesai</w:t>
+      </w:r>
+      <w:r>
+        <w:rPr>
+          <w:rFonts w:ascii="Times New Roman" w:eastAsia="Times New Roman" w:hAnsi="Times New Roman" w:cs="Times New Roman"/>
+          <w:sz w:val="24"/>
+          <w:szCs w:val="24"/>
+          <w:lang w:val="nn-NO"/>
+        </w:rPr>
+        <w:t>}</w:t>
       </w:r>
     </w:p>
     <w:p>
@@ -939,7 +991,7 @@
           <w:szCs w:val="24"/>
           <w:lang w:val="nn-NO"/>
         </w:rPr>
-        <w:t>Ketua Program Studi</w:t>
+        <w:t>Wakil Rektor II</w:t>
       </w:r>
     </w:p>
     <w:p>
@@ -961,7 +1013,7 @@
           <w:szCs w:val="24"/>
           <w:lang w:val="nn-NO"/>
         </w:rPr>
-        <w:t>Departemen Sistem Informasi</w:t>
+        <w:t>Universitas Andalas</w:t>
       </w:r>
     </w:p>
     <w:sectPr>
@@ -976,7 +1028,7 @@
 </file>
 
 <file path=word/endnotes.xml><?xml version="1.0" encoding="utf-8"?>
-<w:endnotes xmlns:wpc="http://schemas.microsoft.com/office/word/2010/wordprocessingCanvas" xmlns:cx="http://schemas.microsoft.com/office/drawing/2014/chartex" xmlns:cx1="http://schemas.microsoft.com/office/drawing/2015/9/8/chartex" xmlns:cx2="http://schemas.microsoft.com/office/drawing/2015/10/21/chartex" xmlns:cx3="http://schemas.microsoft.com/office/drawing/2016/5/9/chartex" xmlns:cx4="http://schemas.microsoft.com/office/drawing/2016/5/10/chartex" xmlns:cx5="http://schemas.microsoft.com/office/drawing/2016/5/11/chartex" xmlns:cx6="http://schemas.microsoft.com/office/drawing/2016/5/12/chartex" xmlns:cx7="http://schemas.microsoft.com/office/drawing/2016/5/13/chartex" xmlns:cx8="http://schemas.microsoft.com/office/drawing/2016/5/14/chartex" xmlns:mc="http://schemas.openxmlformats.org/markup-compatibility/2006" xmlns:aink="http://schemas.microsoft.com/office/drawing/2016/ink" xmlns:am3d="http://schemas.microsoft.com/office/drawing/2017/model3d" xmlns:o="urn:schemas-microsoft-com:office:office" xmlns:oel="http://schemas.microsoft.com/office/2019/extlst" xmlns:r="http://schemas.openxmlformats.org/officeDocument/2006/relationships" xmlns:m="http://schemas.openxmlformats.org/officeDocument/2006/math" xmlns:v="urn:schemas-microsoft-com:vml" xmlns:wp14="http://schemas.microsoft.com/office/word/2010/wordprocessingDrawing" xmlns:wp="http://schemas.openxmlformats.org/drawingml/2006/wordprocessingDrawing" xmlns:w10="urn:schemas-microsoft-com:office:word" xmlns:w="http://schemas.openxmlformats.org/wordprocessingml/2006/main" xmlns:w14="http://schemas.microsoft.com/office/word/2010/wordml" xmlns:w15="http://schemas.microsoft.com/office/word/2012/wordml" xmlns:w16cex="http://schemas.microsoft.com/office/word/2018/wordml/cex" xmlns:w16cid="http://schemas.microsoft.com/office/word/2016/wordml/cid" xmlns:w16="http://schemas.microsoft.com/office/word/2018/wordml" xmlns:w16du="http://schemas.microsoft.com/office/word/2023/wordml/word16du" xmlns:w16sdtdh="http://schemas.microsoft.com/office/word/2020/wordml/sdtdatahash" xmlns:w16se="http://schemas.microsoft.com/office/word/2015/wordml/symex" xmlns:wpg="http://schemas.microsoft.com/office/word/2010/wordprocessingGroup" xmlns:wpi="http://schemas.microsoft.com/office/word/2010/wordprocessingInk" xmlns:wne="http://schemas.microsoft.com/office/word/2006/wordml" xmlns:wps="http://schemas.microsoft.com/office/word/2010/wordprocessingShape" mc:Ignorable="w14 w15 w16se w16cid w16 w16cex w16sdtdh w16du wp14">
+<w:endnotes xmlns:wpc="http://schemas.microsoft.com/office/word/2010/wordprocessingCanvas" xmlns:cx="http://schemas.microsoft.com/office/drawing/2014/chartex" xmlns:cx1="http://schemas.microsoft.com/office/drawing/2015/9/8/chartex" xmlns:cx2="http://schemas.microsoft.com/office/drawing/2015/10/21/chartex" xmlns:cx3="http://schemas.microsoft.com/office/drawing/2016/5/9/chartex" xmlns:cx4="http://schemas.microsoft.com/office/drawing/2016/5/10/chartex" xmlns:cx5="http://schemas.microsoft.com/office/drawing/2016/5/11/chartex" xmlns:cx6="http://schemas.microsoft.com/office/drawing/2016/5/12/chartex" xmlns:cx7="http://schemas.microsoft.com/office/drawing/2016/5/13/chartex" xmlns:cx8="http://schemas.microsoft.com/office/drawing/2016/5/14/chartex" xmlns:mc="http://schemas.openxmlformats.org/markup-compatibility/2006" xmlns:aink="http://schemas.microsoft.com/office/drawing/2016/ink" xmlns:am3d="http://schemas.microsoft.com/office/drawing/2017/model3d" xmlns:o="urn:schemas-microsoft-com:office:office" xmlns:oel="http://schemas.microsoft.com/office/2019/extlst" xmlns:r="http://schemas.openxmlformats.org/officeDocument/2006/relationships" xmlns:m="http://schemas.openxmlformats.org/officeDocument/2006/math" xmlns:v="urn:schemas-microsoft-com:vml" xmlns:wp14="http://schemas.microsoft.com/office/word/2010/wordprocessingDrawing" xmlns:wp="http://schemas.openxmlformats.org/drawingml/2006/wordprocessingDrawing" xmlns:w10="urn:schemas-microsoft-com:office:word" xmlns:w="http://schemas.openxmlformats.org/wordprocessingml/2006/main" xmlns:w14="http://schemas.microsoft.com/office/word/2010/wordml" xmlns:w15="http://schemas.microsoft.com/office/word/2012/wordml" xmlns:w16cex="http://schemas.microsoft.com/office/word/2018/wordml/cex" xmlns:w16cid="http://schemas.microsoft.com/office/word/2016/wordml/cid" xmlns:w16="http://schemas.microsoft.com/office/word/2018/wordml" xmlns:w16sdtdh="http://schemas.microsoft.com/office/word/2020/wordml/sdtdatahash" xmlns:w16se="http://schemas.microsoft.com/office/word/2015/wordml/symex" xmlns:wpg="http://schemas.microsoft.com/office/word/2010/wordprocessingGroup" xmlns:wpi="http://schemas.microsoft.com/office/word/2010/wordprocessingInk" xmlns:wne="http://schemas.microsoft.com/office/word/2006/wordml" xmlns:wps="http://schemas.microsoft.com/office/word/2010/wordprocessingShape" mc:Ignorable="w14 w15 w16se w16cid w16 w16cex w16sdtdh wp14">
   <w:endnote w:type="separator" w:id="-1">
     <w:p>
       <w:pPr>
@@ -1001,7 +1053,7 @@
 </file>
 
 <file path=word/footnotes.xml><?xml version="1.0" encoding="utf-8"?>
-<w:footnotes xmlns:wpc="http://schemas.microsoft.com/office/word/2010/wordprocessingCanvas" xmlns:cx="http://schemas.microsoft.com/office/drawing/2014/chartex" xmlns:cx1="http://schemas.microsoft.com/office/drawing/2015/9/8/chartex" xmlns:cx2="http://schemas.microsoft.com/office/drawing/2015/10/21/chartex" xmlns:cx3="http://schemas.microsoft.com/office/drawing/2016/5/9/chartex" xmlns:cx4="http://schemas.microsoft.com/office/drawing/2016/5/10/chartex" xmlns:cx5="http://schemas.microsoft.com/office/drawing/2016/5/11/chartex" xmlns:cx6="http://schemas.microsoft.com/office/drawing/2016/5/12/chartex" xmlns:cx7="http://schemas.microsoft.com/office/drawing/2016/5/13/chartex" xmlns:cx8="http://schemas.microsoft.com/office/drawing/2016/5/14/chartex" xmlns:mc="http://schemas.openxmlformats.org/markup-compatibility/2006" xmlns:aink="http://schemas.microsoft.com/office/drawing/2016/ink" xmlns:am3d="http://schemas.microsoft.com/office/drawing/2017/model3d" xmlns:o="urn:schemas-microsoft-com:office:office" xmlns:oel="http://schemas.microsoft.com/office/2019/extlst" xmlns:r="http://schemas.openxmlformats.org/officeDocument/2006/relationships" xmlns:m="http://schemas.openxmlformats.org/officeDocument/2006/math" xmlns:v="urn:schemas-microsoft-com:vml" xmlns:wp14="http://schemas.microsoft.com/office/word/2010/wordprocessingDrawing" xmlns:wp="http://schemas.openxmlformats.org/drawingml/2006/wordprocessingDrawing" xmlns:w10="urn:schemas-microsoft-com:office:word" xmlns:w="http://schemas.openxmlformats.org/wordprocessingml/2006/main" xmlns:w14="http://schemas.microsoft.com/office/word/2010/wordml" xmlns:w15="http://schemas.microsoft.com/office/word/2012/wordml" xmlns:w16cex="http://schemas.microsoft.com/office/word/2018/wordml/cex" xmlns:w16cid="http://schemas.microsoft.com/office/word/2016/wordml/cid" xmlns:w16="http://schemas.microsoft.com/office/word/2018/wordml" xmlns:w16du="http://schemas.microsoft.com/office/word/2023/wordml/word16du" xmlns:w16sdtdh="http://schemas.microsoft.com/office/word/2020/wordml/sdtdatahash" xmlns:w16se="http://schemas.microsoft.com/office/word/2015/wordml/symex" xmlns:wpg="http://schemas.microsoft.com/office/word/2010/wordprocessingGroup" xmlns:wpi="http://schemas.microsoft.com/office/word/2010/wordprocessingInk" xmlns:wne="http://schemas.microsoft.com/office/word/2006/wordml" xmlns:wps="http://schemas.microsoft.com/office/word/2010/wordprocessingShape" mc:Ignorable="w14 w15 w16se w16cid w16 w16cex w16sdtdh w16du wp14">
+<w:footnotes xmlns:wpc="http://schemas.microsoft.com/office/word/2010/wordprocessingCanvas" xmlns:cx="http://schemas.microsoft.com/office/drawing/2014/chartex" xmlns:cx1="http://schemas.microsoft.com/office/drawing/2015/9/8/chartex" xmlns:cx2="http://schemas.microsoft.com/office/drawing/2015/10/21/chartex" xmlns:cx3="http://schemas.microsoft.com/office/drawing/2016/5/9/chartex" xmlns:cx4="http://schemas.microsoft.com/office/drawing/2016/5/10/chartex" xmlns:cx5="http://schemas.microsoft.com/office/drawing/2016/5/11/chartex" xmlns:cx6="http://schemas.microsoft.com/office/drawing/2016/5/12/chartex" xmlns:cx7="http://schemas.microsoft.com/office/drawing/2016/5/13/chartex" xmlns:cx8="http://schemas.microsoft.com/office/drawing/2016/5/14/chartex" xmlns:mc="http://schemas.openxmlformats.org/markup-compatibility/2006" xmlns:aink="http://schemas.microsoft.com/office/drawing/2016/ink" xmlns:am3d="http://schemas.microsoft.com/office/drawing/2017/model3d" xmlns:o="urn:schemas-microsoft-com:office:office" xmlns:oel="http://schemas.microsoft.com/office/2019/extlst" xmlns:r="http://schemas.openxmlformats.org/officeDocument/2006/relationships" xmlns:m="http://schemas.openxmlformats.org/officeDocument/2006/math" xmlns:v="urn:schemas-microsoft-com:vml" xmlns:wp14="http://schemas.microsoft.com/office/word/2010/wordprocessingDrawing" xmlns:wp="http://schemas.openxmlformats.org/drawingml/2006/wordprocessingDrawing" xmlns:w10="urn:schemas-microsoft-com:office:word" xmlns:w="http://schemas.openxmlformats.org/wordprocessingml/2006/main" xmlns:w14="http://schemas.microsoft.com/office/word/2010/wordml" xmlns:w15="http://schemas.microsoft.com/office/word/2012/wordml" xmlns:w16cex="http://schemas.microsoft.com/office/word/2018/wordml/cex" xmlns:w16cid="http://schemas.microsoft.com/office/word/2016/wordml/cid" xmlns:w16="http://schemas.microsoft.com/office/word/2018/wordml" xmlns:w16sdtdh="http://schemas.microsoft.com/office/word/2020/wordml/sdtdatahash" xmlns:w16se="http://schemas.microsoft.com/office/word/2015/wordml/symex" xmlns:wpg="http://schemas.microsoft.com/office/word/2010/wordprocessingGroup" xmlns:wpi="http://schemas.microsoft.com/office/word/2010/wordprocessingInk" xmlns:wne="http://schemas.microsoft.com/office/word/2006/wordml" xmlns:wps="http://schemas.microsoft.com/office/word/2010/wordprocessingShape" mc:Ignorable="w14 w15 w16se w16cid w16 w16cex w16sdtdh wp14">
   <w:footnote w:type="separator" w:id="-1">
     <w:p>
       <w:pPr>
@@ -1026,7 +1078,7 @@
 </file>
 
 <file path=word/header1.xml><?xml version="1.0" encoding="utf-8"?>
-<w:hdr xmlns:wpc="http://schemas.microsoft.com/office/word/2010/wordprocessingCanvas" xmlns:cx="http://schemas.microsoft.com/office/drawing/2014/chartex" xmlns:cx1="http://schemas.microsoft.com/office/drawing/2015/9/8/chartex" xmlns:cx2="http://schemas.microsoft.com/office/drawing/2015/10/21/chartex" xmlns:cx3="http://schemas.microsoft.com/office/drawing/2016/5/9/chartex" xmlns:cx4="http://schemas.microsoft.com/office/drawing/2016/5/10/chartex" xmlns:cx5="http://schemas.microsoft.com/office/drawing/2016/5/11/chartex" xmlns:cx6="http://schemas.microsoft.com/office/drawing/2016/5/12/chartex" xmlns:cx7="http://schemas.microsoft.com/office/drawing/2016/5/13/chartex" xmlns:cx8="http://schemas.microsoft.com/office/drawing/2016/5/14/chartex" xmlns:mc="http://schemas.openxmlformats.org/markup-compatibility/2006" xmlns:aink="http://schemas.microsoft.com/office/drawing/2016/ink" xmlns:am3d="http://schemas.microsoft.com/office/drawing/2017/model3d" xmlns:o="urn:schemas-microsoft-com:office:office" xmlns:oel="http://schemas.microsoft.com/office/2019/extlst" xmlns:r="http://schemas.openxmlformats.org/officeDocument/2006/relationships" xmlns:m="http://schemas.openxmlformats.org/officeDocument/2006/math" xmlns:v="urn:schemas-microsoft-com:vml" xmlns:wp14="http://schemas.microsoft.com/office/word/2010/wordprocessingDrawing" xmlns:wp="http://schemas.openxmlformats.org/drawingml/2006/wordprocessingDrawing" xmlns:w10="urn:schemas-microsoft-com:office:word" xmlns:w="http://schemas.openxmlformats.org/wordprocessingml/2006/main" xmlns:w14="http://schemas.microsoft.com/office/word/2010/wordml" xmlns:w15="http://schemas.microsoft.com/office/word/2012/wordml" xmlns:w16cex="http://schemas.microsoft.com/office/word/2018/wordml/cex" xmlns:w16cid="http://schemas.microsoft.com/office/word/2016/wordml/cid" xmlns:w16="http://schemas.microsoft.com/office/word/2018/wordml" xmlns:w16du="http://schemas.microsoft.com/office/word/2023/wordml/word16du" xmlns:w16sdtdh="http://schemas.microsoft.com/office/word/2020/wordml/sdtdatahash" xmlns:w16se="http://schemas.microsoft.com/office/word/2015/wordml/symex" xmlns:wpg="http://schemas.microsoft.com/office/word/2010/wordprocessingGroup" xmlns:wpi="http://schemas.microsoft.com/office/word/2010/wordprocessingInk" xmlns:wne="http://schemas.microsoft.com/office/word/2006/wordml" xmlns:wps="http://schemas.microsoft.com/office/word/2010/wordprocessingShape" mc:Ignorable="w14 w15 w16se w16cid w16 w16cex w16sdtdh w16du wp14">
+<w:hdr xmlns:wpc="http://schemas.microsoft.com/office/word/2010/wordprocessingCanvas" xmlns:cx="http://schemas.microsoft.com/office/drawing/2014/chartex" xmlns:cx1="http://schemas.microsoft.com/office/drawing/2015/9/8/chartex" xmlns:cx2="http://schemas.microsoft.com/office/drawing/2015/10/21/chartex" xmlns:cx3="http://schemas.microsoft.com/office/drawing/2016/5/9/chartex" xmlns:cx4="http://schemas.microsoft.com/office/drawing/2016/5/10/chartex" xmlns:cx5="http://schemas.microsoft.com/office/drawing/2016/5/11/chartex" xmlns:cx6="http://schemas.microsoft.com/office/drawing/2016/5/12/chartex" xmlns:cx7="http://schemas.microsoft.com/office/drawing/2016/5/13/chartex" xmlns:cx8="http://schemas.microsoft.com/office/drawing/2016/5/14/chartex" xmlns:mc="http://schemas.openxmlformats.org/markup-compatibility/2006" xmlns:aink="http://schemas.microsoft.com/office/drawing/2016/ink" xmlns:am3d="http://schemas.microsoft.com/office/drawing/2017/model3d" xmlns:o="urn:schemas-microsoft-com:office:office" xmlns:oel="http://schemas.microsoft.com/office/2019/extlst" xmlns:r="http://schemas.openxmlformats.org/officeDocument/2006/relationships" xmlns:m="http://schemas.openxmlformats.org/officeDocument/2006/math" xmlns:v="urn:schemas-microsoft-com:vml" xmlns:wp14="http://schemas.microsoft.com/office/word/2010/wordprocessingDrawing" xmlns:wp="http://schemas.openxmlformats.org/drawingml/2006/wordprocessingDrawing" xmlns:w10="urn:schemas-microsoft-com:office:word" xmlns:w="http://schemas.openxmlformats.org/wordprocessingml/2006/main" xmlns:w14="http://schemas.microsoft.com/office/word/2010/wordml" xmlns:w15="http://schemas.microsoft.com/office/word/2012/wordml" xmlns:w16cex="http://schemas.microsoft.com/office/word/2018/wordml/cex" xmlns:w16cid="http://schemas.microsoft.com/office/word/2016/wordml/cid" xmlns:w16="http://schemas.microsoft.com/office/word/2018/wordml" xmlns:w16sdtdh="http://schemas.microsoft.com/office/word/2020/wordml/sdtdatahash" xmlns:w16se="http://schemas.microsoft.com/office/word/2015/wordml/symex" xmlns:wpg="http://schemas.microsoft.com/office/word/2010/wordprocessingGroup" xmlns:wpi="http://schemas.microsoft.com/office/word/2010/wordprocessingInk" xmlns:wne="http://schemas.microsoft.com/office/word/2006/wordml" xmlns:wps="http://schemas.microsoft.com/office/word/2010/wordprocessingShape" mc:Ignorable="w14 w15 w16se w16cid w16 w16cex w16sdtdh wp14">
   <w:p>
     <w:pPr>
       <w:pBdr>
@@ -1188,7 +1240,7 @@
         <w:szCs w:val="28"/>
         <w:lang w:val="nn-NO"/>
       </w:rPr>
-      <w:t>[DEPARTEME</w:t>
+      <w:t>[</w:t>
     </w:r>
     <w:r>
       <w:rPr>
@@ -1199,7 +1251,7 @@
         <w:szCs w:val="28"/>
         <w:lang w:val="nn-NO"/>
       </w:rPr>
-      <w:t>N SISTEM INFORMASI</w:t>
+      <w:t>BIRO AUDIT RUMAH TANGGA</w:t>
     </w:r>
     <w:r>
       <w:rPr>
@@ -1211,42 +1263,6 @@
         <w:lang w:val="nn-NO"/>
       </w:rPr>
       <w:t>]</w:t>
-    </w:r>
-  </w:p>
-  <w:p>
-    <w:pPr>
-      <w:pBdr>
-        <w:top w:val="nil"/>
-        <w:left w:val="nil"/>
-        <w:bottom w:val="single" w:sz="24" w:space="1" w:color="622423"/>
-        <w:right w:val="nil"/>
-        <w:between w:val="nil"/>
-      </w:pBdr>
-      <w:tabs>
-        <w:tab w:val="center" w:pos="4680"/>
-        <w:tab w:val="right" w:pos="9360"/>
-      </w:tabs>
-      <w:spacing w:after="0" w:line="276" w:lineRule="auto"/>
-      <w:jc w:val="center"/>
-      <w:rPr>
-        <w:rFonts w:ascii="Times New Roman" w:eastAsia="Times New Roman" w:hAnsi="Times New Roman" w:cs="Times New Roman"/>
-        <w:b/>
-        <w:color w:val="000000"/>
-        <w:sz w:val="28"/>
-        <w:szCs w:val="28"/>
-        <w:lang w:val="nn-NO"/>
-      </w:rPr>
-    </w:pPr>
-    <w:r>
-      <w:rPr>
-        <w:rFonts w:ascii="Times New Roman" w:eastAsia="Times New Roman" w:hAnsi="Times New Roman" w:cs="Times New Roman"/>
-        <w:b/>
-        <w:color w:val="000000"/>
-        <w:sz w:val="28"/>
-        <w:szCs w:val="28"/>
-        <w:lang w:val="nn-NO"/>
-      </w:rPr>
-      <w:t>FAKULTAS TEKNOLOGI INFORMASI</w:t>
     </w:r>
   </w:p>
   <w:p>
@@ -1350,7 +1366,6 @@
       </w:rPr>
       <w:tab/>
     </w:r>
-    <w:proofErr w:type="gramStart"/>
     <w:r>
       <w:rPr>
         <w:rFonts w:ascii="Times New Roman" w:eastAsia="Times New Roman" w:hAnsi="Times New Roman" w:cs="Times New Roman"/>
@@ -1358,9 +1373,8 @@
         <w:sz w:val="24"/>
         <w:szCs w:val="24"/>
       </w:rPr>
-      <w:t>Web :</w:t>
+      <w:t xml:space="preserve"> w</w:t>
     </w:r>
-    <w:proofErr w:type="gramEnd"/>
     <w:r>
       <w:rPr>
         <w:rFonts w:ascii="Times New Roman" w:eastAsia="Times New Roman" w:hAnsi="Times New Roman" w:cs="Times New Roman"/>
@@ -1368,27 +1382,7 @@
         <w:sz w:val="24"/>
         <w:szCs w:val="24"/>
       </w:rPr>
-      <w:t xml:space="preserve"> </w:t>
-    </w:r>
-    <w:hyperlink r:id="rId2">
-      <w:r>
-        <w:rPr>
-          <w:rFonts w:ascii="Times New Roman" w:eastAsia="Times New Roman" w:hAnsi="Times New Roman" w:cs="Times New Roman"/>
-          <w:color w:val="0563C1"/>
-          <w:sz w:val="24"/>
-          <w:szCs w:val="24"/>
-          <w:u w:val="single"/>
-        </w:rPr>
-        <w:t>www.hmsiunand.com</w:t>
-      </w:r>
-    </w:hyperlink>
-    <w:r>
-      <w:rPr>
-        <w:rFonts w:ascii="Times New Roman" w:eastAsia="Times New Roman" w:hAnsi="Times New Roman" w:cs="Times New Roman"/>
-        <w:sz w:val="24"/>
-        <w:szCs w:val="24"/>
-      </w:rPr>
-      <w:t xml:space="preserve">  </w:t>
+      <w:t>eb:</w:t>
     </w:r>
     <w:r>
       <w:rPr>
@@ -1397,7 +1391,45 @@
         <w:sz w:val="24"/>
         <w:szCs w:val="24"/>
       </w:rPr>
-      <w:t>email: officialsi.unand@gmail.com</w:t>
+      <w:t xml:space="preserve"> </w:t>
+    </w:r>
+    <w:r>
+      <w:t>www.unand.ac.id</w:t>
+    </w:r>
+    <w:r>
+      <w:rPr>
+        <w:rFonts w:ascii="Times New Roman" w:eastAsia="Times New Roman" w:hAnsi="Times New Roman" w:cs="Times New Roman"/>
+        <w:sz w:val="24"/>
+        <w:szCs w:val="24"/>
+      </w:rPr>
+      <w:t xml:space="preserve">  </w:t>
+    </w:r>
+    <w:r>
+      <w:rPr>
+        <w:rFonts w:ascii="Times New Roman" w:eastAsia="Times New Roman" w:hAnsi="Times New Roman" w:cs="Times New Roman"/>
+        <w:color w:val="000000"/>
+        <w:sz w:val="24"/>
+        <w:szCs w:val="24"/>
+      </w:rPr>
+      <w:t xml:space="preserve">email: </w:t>
+    </w:r>
+    <w:r>
+      <w:rPr>
+        <w:rFonts w:ascii="Times New Roman" w:eastAsia="Times New Roman" w:hAnsi="Times New Roman" w:cs="Times New Roman"/>
+        <w:color w:val="000000"/>
+        <w:sz w:val="24"/>
+        <w:szCs w:val="24"/>
+      </w:rPr>
+      <w:t>rektor@</w:t>
+    </w:r>
+    <w:r>
+      <w:rPr>
+        <w:rFonts w:ascii="Times New Roman" w:eastAsia="Times New Roman" w:hAnsi="Times New Roman" w:cs="Times New Roman"/>
+        <w:color w:val="000000"/>
+        <w:sz w:val="24"/>
+        <w:szCs w:val="24"/>
+      </w:rPr>
+      <w:t>unand.ac.id</w:t>
     </w:r>
   </w:p>
   <w:p>
@@ -1423,7 +1455,7 @@
 </file>
 
 <file path=word/styles.xml><?xml version="1.0" encoding="utf-8"?>
-<w:styles xmlns:mc="http://schemas.openxmlformats.org/markup-compatibility/2006" xmlns:r="http://schemas.openxmlformats.org/officeDocument/2006/relationships" xmlns:w="http://schemas.openxmlformats.org/wordprocessingml/2006/main" xmlns:w14="http://schemas.microsoft.com/office/word/2010/wordml" xmlns:w15="http://schemas.microsoft.com/office/word/2012/wordml" xmlns:w16cex="http://schemas.microsoft.com/office/word/2018/wordml/cex" xmlns:w16cid="http://schemas.microsoft.com/office/word/2016/wordml/cid" xmlns:w16="http://schemas.microsoft.com/office/word/2018/wordml" xmlns:w16du="http://schemas.microsoft.com/office/word/2023/wordml/word16du" xmlns:w16sdtdh="http://schemas.microsoft.com/office/word/2020/wordml/sdtdatahash" xmlns:w16se="http://schemas.microsoft.com/office/word/2015/wordml/symex" mc:Ignorable="w14 w15 w16se w16cid w16 w16cex w16sdtdh w16du">
+<w:styles xmlns:mc="http://schemas.openxmlformats.org/markup-compatibility/2006" xmlns:r="http://schemas.openxmlformats.org/officeDocument/2006/relationships" xmlns:w="http://schemas.openxmlformats.org/wordprocessingml/2006/main" xmlns:w14="http://schemas.microsoft.com/office/word/2010/wordml" xmlns:w15="http://schemas.microsoft.com/office/word/2012/wordml" xmlns:w16cex="http://schemas.microsoft.com/office/word/2018/wordml/cex" xmlns:w16cid="http://schemas.microsoft.com/office/word/2016/wordml/cid" xmlns:w16="http://schemas.microsoft.com/office/word/2018/wordml" xmlns:w16sdtdh="http://schemas.microsoft.com/office/word/2020/wordml/sdtdatahash" xmlns:w16se="http://schemas.microsoft.com/office/word/2015/wordml/symex" mc:Ignorable="w14 w15 w16se w16cid w16 w16cex w16sdtdh">
   <w:docDefaults>
     <w:rPrDefault>
       <w:rPr>

</xml_diff>